<commit_message>
updated header on worksheet
</commit_message>
<xml_diff>
--- a/experiment/participant-worksheet.docx
+++ b/experiment/participant-worksheet.docx
@@ -2,6 +2,41 @@
 <file path=word/document.xml><?xml version="1.0" encoding="utf-8"?>
 <w:document xmlns:wpc="http://schemas.microsoft.com/office/word/2010/wordprocessingCanvas" xmlns:mo="http://schemas.microsoft.com/office/mac/office/2008/main" xmlns:mc="http://schemas.openxmlformats.org/markup-compatibility/2006" xmlns:mv="urn:schemas-microsoft-com:mac:vml" xmlns:o="urn:schemas-microsoft-com:office:office" xmlns:r="http://schemas.openxmlformats.org/officeDocument/2006/relationships" xmlns:m="http://schemas.openxmlformats.org/officeDocument/2006/math" xmlns:v="urn:schemas-microsoft-com:vml" xmlns:wp14="http://schemas.microsoft.com/office/word/2010/wordprocessingDrawing" xmlns:wp="http://schemas.openxmlformats.org/drawingml/2006/wordprocessingDrawing" xmlns:w10="urn:schemas-microsoft-com:office:word" xmlns:w="http://schemas.openxmlformats.org/wordprocessingml/2006/main" xmlns:w14="http://schemas.microsoft.com/office/word/2010/wordml" xmlns:wpg="http://schemas.microsoft.com/office/word/2010/wordprocessingGroup" xmlns:wpi="http://schemas.microsoft.com/office/word/2010/wordprocessingInk" xmlns:wne="http://schemas.microsoft.com/office/word/2006/wordml" xmlns:wps="http://schemas.microsoft.com/office/word/2010/wordprocessingShape" mc:Ignorable="w14 wp14">
   <w:body>
+    <w:p/>
+    <w:p>
+      <w:pPr>
+        <w:pStyle w:val="NormalWeb"/>
+        <w:spacing w:after="0" w:line="240" w:lineRule="auto"/>
+        <w:jc w:val="center"/>
+      </w:pPr>
+      <w:r>
+        <w:rPr>
+          <w:b/>
+          <w:bCs/>
+          <w:color w:val="000000"/>
+          <w:sz w:val="26"/>
+          <w:szCs w:val="26"/>
+        </w:rPr>
+        <w:t>PARTICIPANT WORKSHEET</w:t>
+      </w:r>
+    </w:p>
+    <w:p>
+      <w:pPr>
+        <w:pStyle w:val="NormalWeb"/>
+        <w:spacing w:after="300" w:line="240" w:lineRule="auto"/>
+        <w:jc w:val="center"/>
+      </w:pPr>
+      <w:r>
+        <w:rPr>
+          <w:b/>
+          <w:bCs/>
+          <w:color w:val="000000"/>
+          <w:sz w:val="26"/>
+          <w:szCs w:val="26"/>
+        </w:rPr>
+        <w:t>Censorship circumvention software usability study</w:t>
+      </w:r>
+    </w:p>
     <w:p/>
     <w:p>
       <w:pPr>
@@ -50,8 +85,6 @@
         </w:rPr>
         <w:t xml:space="preserve">To circumvent censorship successfully, you will need to set up Tor browser correctly and use it to get to the blocked site. If you get to the blocked site, then you know that you have successfully circumvented censorship. </w:t>
       </w:r>
-      <w:bookmarkStart w:id="0" w:name="_GoBack"/>
-      <w:bookmarkEnd w:id="0"/>
     </w:p>
     <w:p>
       <w:pPr>
@@ -203,6 +236,14 @@
         <w:spacing w:after="240"/>
         <w:ind w:left="360"/>
       </w:pPr>
+      <w:r>
+        <w:rPr>
+          <w:rFonts w:ascii="Times" w:hAnsi="Times" w:cs="Times"/>
+        </w:rPr>
+        <w:t xml:space="preserve">Q: </w:t>
+      </w:r>
+      <w:bookmarkStart w:id="0" w:name="_GoBack"/>
+      <w:bookmarkEnd w:id="0"/>
       <w:r>
         <w:rPr>
           <w:rFonts w:ascii="Times" w:hAnsi="Times" w:cs="Times"/>

</xml_diff>